<commit_message>
Cambio de Apellido XD
</commit_message>
<xml_diff>
--- a/Manual Técnico y de Usuario.docx
+++ b/Manual Técnico y de Usuario.docx
@@ -11,15 +11,15 @@
           <wp:anchor distT="0" distB="0" distL="114300" distR="114300" simplePos="0" relativeHeight="251660288" behindDoc="0" locked="0" layoutInCell="1" allowOverlap="1">
             <wp:simplePos x="0" y="0"/>
             <wp:positionH relativeFrom="page">
-              <wp:align>left</wp:align>
+              <wp:align>right</wp:align>
             </wp:positionH>
             <wp:positionV relativeFrom="paragraph">
-              <wp:posOffset>-914400</wp:posOffset>
+              <wp:posOffset>-914401</wp:posOffset>
             </wp:positionV>
-            <wp:extent cx="7625166" cy="10786655"/>
+            <wp:extent cx="7546312" cy="10670251"/>
             <wp:effectExtent l="0" t="0" r="0" b="0"/>
             <wp:wrapNone/>
-            <wp:docPr id="3" name="Imagen 3"/>
+            <wp:docPr id="1" name="Imagen 1"/>
             <wp:cNvGraphicFramePr>
               <a:graphicFrameLocks xmlns:a="http://schemas.openxmlformats.org/drawingml/2006/main" noChangeAspect="1"/>
             </wp:cNvGraphicFramePr>
@@ -48,7 +48,7 @@
                   <pic:spPr bwMode="auto">
                     <a:xfrm>
                       <a:off x="0" y="0"/>
-                      <a:ext cx="7625166" cy="10786655"/>
+                      <a:ext cx="7546312" cy="10670251"/>
                     </a:xfrm>
                     <a:prstGeom prst="rect">
                       <a:avLst/>
@@ -39173,16 +39173,7 @@
                 <w:sz w:val="24"/>
                 <w:szCs w:val="24"/>
               </w:rPr>
-              <w:t>_tbSucursale</w:t>
-            </w:r>
-            <w:r>
-              <w:rPr>
-                <w:rFonts w:ascii="Times New Roman" w:hAnsi="Times New Roman" w:cs="Times New Roman"/>
-                <w:color w:val="000000"/>
-                <w:sz w:val="24"/>
-                <w:szCs w:val="24"/>
-              </w:rPr>
-              <w:t>s</w:t>
+              <w:t>_tbSucursales</w:t>
             </w:r>
             <w:proofErr w:type="spellEnd"/>
           </w:p>
@@ -39207,16 +39198,16 @@
                 <w:sz w:val="24"/>
                 <w:szCs w:val="24"/>
               </w:rPr>
-              <w:t>Vista para v</w:t>
-            </w:r>
-            <w:proofErr w:type="spellStart"/>
-            <w:r>
-              <w:rPr>
-                <w:rFonts w:ascii="Times New Roman" w:hAnsi="Times New Roman" w:cs="Times New Roman"/>
-                <w:sz w:val="24"/>
-                <w:szCs w:val="24"/>
-              </w:rPr>
-              <w:t>isuzalizar</w:t>
+              <w:t xml:space="preserve">Vista para </w:t>
+            </w:r>
+            <w:proofErr w:type="spellStart"/>
+            <w:r>
+              <w:rPr>
+                <w:rFonts w:ascii="Times New Roman" w:hAnsi="Times New Roman" w:cs="Times New Roman"/>
+                <w:sz w:val="24"/>
+                <w:szCs w:val="24"/>
+              </w:rPr>
+              <w:t>visuzalizar</w:t>
             </w:r>
             <w:proofErr w:type="spellEnd"/>
             <w:r>

</xml_diff>